<commit_message>
mean stack project app
</commit_message>
<xml_diff>
--- a/SDS_learning_diary_Olli_Saaristo.docx
+++ b/SDS_learning_diary_Olli_Saaristo.docx
@@ -1725,6 +1725,40 @@
       <w:pPr>
         <w:pStyle w:val="Leipteksti"/>
         <w:rPr>
+          <w:b/>
+          <w:bCs/>
+          <w:lang w:val="en-US"/>
+        </w:rPr>
+      </w:pPr>
+      <w:r>
+        <w:rPr>
+          <w:b/>
+          <w:bCs/>
+          <w:lang w:val="en-US"/>
+        </w:rPr>
+        <w:t>MEAN-</w:t>
+      </w:r>
+      <w:r>
+        <w:rPr>
+          <w:b/>
+          <w:bCs/>
+          <w:lang w:val="en-US"/>
+        </w:rPr>
+        <w:t>S</w:t>
+      </w:r>
+      <w:r>
+        <w:rPr>
+          <w:b/>
+          <w:bCs/>
+          <w:lang w:val="en-US"/>
+        </w:rPr>
+        <w:t>tack</w:t>
+      </w:r>
+    </w:p>
+    <w:p>
+      <w:pPr>
+        <w:pStyle w:val="Leipteksti"/>
+        <w:rPr>
           <w:lang w:val="en-US"/>
         </w:rPr>
       </w:pPr>
@@ -1783,6 +1817,130 @@
       <w:pPr>
         <w:pStyle w:val="Leipteksti"/>
         <w:rPr>
+          <w:lang w:val="en-US"/>
+        </w:rPr>
+      </w:pPr>
+    </w:p>
+    <w:p>
+      <w:pPr>
+        <w:pStyle w:val="Leipteksti"/>
+        <w:rPr>
+          <w:lang w:val="en-US"/>
+        </w:rPr>
+      </w:pPr>
+    </w:p>
+    <w:p>
+      <w:pPr>
+        <w:pStyle w:val="Leipteksti"/>
+        <w:rPr>
+          <w:lang w:val="en-US"/>
+        </w:rPr>
+      </w:pPr>
+    </w:p>
+    <w:p>
+      <w:pPr>
+        <w:pStyle w:val="Leipteksti"/>
+        <w:rPr>
+          <w:lang w:val="en-US"/>
+        </w:rPr>
+      </w:pPr>
+    </w:p>
+    <w:p>
+      <w:pPr>
+        <w:pStyle w:val="Leipteksti"/>
+        <w:rPr>
+          <w:lang w:val="en-US"/>
+        </w:rPr>
+      </w:pPr>
+      <w:r>
+        <w:rPr>
+          <w:lang w:val="en-US"/>
+        </w:rPr>
+        <w:t>16.12.2020</w:t>
+      </w:r>
+    </w:p>
+    <w:p>
+      <w:pPr>
+        <w:pStyle w:val="Leipteksti"/>
+        <w:rPr>
+          <w:b/>
+          <w:bCs/>
+          <w:lang w:val="en-US"/>
+        </w:rPr>
+      </w:pPr>
+      <w:r>
+        <w:rPr>
+          <w:b/>
+          <w:bCs/>
+          <w:lang w:val="en-US"/>
+        </w:rPr>
+        <w:t>MEAN-</w:t>
+      </w:r>
+      <w:r>
+        <w:rPr>
+          <w:b/>
+          <w:bCs/>
+          <w:lang w:val="en-US"/>
+        </w:rPr>
+        <w:t>S</w:t>
+      </w:r>
+      <w:r>
+        <w:rPr>
+          <w:b/>
+          <w:bCs/>
+          <w:lang w:val="en-US"/>
+        </w:rPr>
+        <w:t>tack</w:t>
+      </w:r>
+    </w:p>
+    <w:p>
+      <w:pPr>
+        <w:pStyle w:val="Leipteksti"/>
+        <w:rPr>
+          <w:lang w:val="en-US"/>
+        </w:rPr>
+      </w:pPr>
+      <w:r>
+        <w:rPr>
+          <w:lang w:val="en-US"/>
+        </w:rPr>
+        <w:t>I started to make the project app, and started from the beginning with the tutorial videos. Knowing what to except from the tutorials, it's easier to follow and understand what is going on.</w:t>
+      </w:r>
+    </w:p>
+    <w:p>
+      <w:pPr>
+        <w:pStyle w:val="Leipteksti"/>
+        <w:rPr>
+          <w:lang w:val="en-US"/>
+        </w:rPr>
+      </w:pPr>
+      <w:r>
+        <w:rPr>
+          <w:lang w:val="en-US"/>
+        </w:rPr>
+        <w:t>I was thinking on building a simple blog or text-based website with the necessary logins and backend.</w:t>
+      </w:r>
+    </w:p>
+    <w:p>
+      <w:pPr>
+        <w:pStyle w:val="Leipteksti"/>
+        <w:rPr>
+          <w:lang w:val="en-US"/>
+        </w:rPr>
+      </w:pPr>
+    </w:p>
+    <w:p>
+      <w:pPr>
+        <w:pStyle w:val="Leipteksti"/>
+        <w:rPr>
+          <w:lang w:val="en-US"/>
+        </w:rPr>
+      </w:pPr>
+    </w:p>
+    <w:p>
+      <w:pPr>
+        <w:pStyle w:val="Leipteksti"/>
+        <w:rPr>
           <w:i/>
           <w:iCs/>
           <w:sz w:val="22"/>
@@ -2144,6 +2302,7 @@
           <w:szCs w:val="22"/>
           <w:lang w:val="en-US"/>
         </w:rPr>
+        <w:lastRenderedPageBreak/>
         <w:t>5. Remember to write your learning diary side by side with every time you work with course material, this is very highly recommended!</w:t>
       </w:r>
     </w:p>
@@ -2392,307 +2551,307 @@
           <w:szCs w:val="22"/>
           <w:lang w:val="en-US"/>
         </w:rPr>
+        <w:t xml:space="preserve">1. Material from your exercise projects  </w:t>
+      </w:r>
+    </w:p>
+    <w:p>
+      <w:pPr>
+        <w:pStyle w:val="Leipteksti"/>
+        <w:rPr>
+          <w:i/>
+          <w:iCs/>
+          <w:sz w:val="22"/>
+          <w:szCs w:val="22"/>
+          <w:lang w:val="en-US"/>
+        </w:rPr>
+      </w:pPr>
+      <w:r>
+        <w:rPr>
+          <w:i/>
+          <w:iCs/>
+          <w:sz w:val="22"/>
+          <w:szCs w:val="22"/>
+          <w:lang w:val="en-US"/>
+        </w:rPr>
+        <w:t>2. Learning Diary</w:t>
+      </w:r>
+    </w:p>
+    <w:p>
+      <w:pPr>
+        <w:pStyle w:val="Leipteksti"/>
+        <w:rPr>
+          <w:i/>
+          <w:iCs/>
+          <w:sz w:val="22"/>
+          <w:szCs w:val="22"/>
+          <w:lang w:val="en-US"/>
+        </w:rPr>
+      </w:pPr>
+      <w:r>
+        <w:rPr>
+          <w:i/>
+          <w:iCs/>
+          <w:sz w:val="22"/>
+          <w:szCs w:val="22"/>
+          <w:lang w:val="en-US"/>
+        </w:rPr>
+        <w:t>3. Your Project</w:t>
+      </w:r>
+    </w:p>
+    <w:p>
+      <w:pPr>
+        <w:pStyle w:val="Leipteksti"/>
+        <w:rPr>
+          <w:i/>
+          <w:iCs/>
+          <w:sz w:val="22"/>
+          <w:szCs w:val="22"/>
+          <w:lang w:val="en-US"/>
+        </w:rPr>
+      </w:pPr>
+      <w:r>
+        <w:rPr>
+          <w:i/>
+          <w:iCs/>
+          <w:sz w:val="22"/>
+          <w:szCs w:val="22"/>
+          <w:lang w:val="en-US"/>
+        </w:rPr>
+        <w:t>4. ReadME how to run your project</w:t>
+      </w:r>
+    </w:p>
+    <w:p>
+      <w:pPr>
+        <w:pStyle w:val="Leipteksti"/>
+        <w:rPr>
+          <w:i/>
+          <w:iCs/>
+          <w:sz w:val="22"/>
+          <w:szCs w:val="22"/>
+          <w:lang w:val="en-US"/>
+        </w:rPr>
+      </w:pPr>
+      <w:r>
+        <w:rPr>
+          <w:i/>
+          <w:iCs/>
+          <w:sz w:val="22"/>
+          <w:szCs w:val="22"/>
+          <w:lang w:val="en-US"/>
+        </w:rPr>
+        <w:t>5. File including a link to a video of your project running</w:t>
+      </w:r>
+    </w:p>
+    <w:p>
+      <w:pPr>
+        <w:pStyle w:val="Leipteksti"/>
+        <w:rPr>
+          <w:i/>
+          <w:iCs/>
+          <w:sz w:val="22"/>
+          <w:szCs w:val="22"/>
+          <w:lang w:val="en-US"/>
+        </w:rPr>
+      </w:pPr>
+    </w:p>
+    <w:p>
+      <w:pPr>
+        <w:pStyle w:val="Leipteksti"/>
+        <w:rPr>
+          <w:i/>
+          <w:iCs/>
+          <w:sz w:val="22"/>
+          <w:szCs w:val="22"/>
+          <w:lang w:val="en-US"/>
+        </w:rPr>
+      </w:pPr>
+      <w:r>
+        <w:rPr>
+          <w:i/>
+          <w:iCs/>
+          <w:sz w:val="22"/>
+          <w:szCs w:val="22"/>
+          <w:lang w:val="en-US"/>
+        </w:rPr>
+        <w:t>It is optional to explain the project in the video or add sound. The video can be uploaded to YouTube and captured with OBS studio for example.</w:t>
+      </w:r>
+    </w:p>
+    <w:p>
+      <w:pPr>
+        <w:pStyle w:val="Leipteksti"/>
+        <w:rPr>
+          <w:i/>
+          <w:iCs/>
+          <w:sz w:val="22"/>
+          <w:szCs w:val="22"/>
+          <w:lang w:val="en-US"/>
+        </w:rPr>
+      </w:pPr>
+    </w:p>
+    <w:p>
+      <w:pPr>
+        <w:pStyle w:val="Leipteksti"/>
+        <w:rPr>
+          <w:i/>
+          <w:iCs/>
+          <w:sz w:val="22"/>
+          <w:szCs w:val="22"/>
+          <w:lang w:val="en-US"/>
+        </w:rPr>
+      </w:pPr>
+      <w:r>
+        <w:rPr>
+          <w:i/>
+          <w:iCs/>
+          <w:sz w:val="22"/>
+          <w:szCs w:val="22"/>
+          <w:lang w:val="en-US"/>
+        </w:rPr>
+        <w:t>Note that you are granted a permission to reuse any code given in the webcourse example project.</w:t>
+      </w:r>
+    </w:p>
+    <w:p>
+      <w:pPr>
+        <w:pStyle w:val="Leipteksti"/>
+        <w:rPr>
+          <w:i/>
+          <w:iCs/>
+          <w:sz w:val="22"/>
+          <w:szCs w:val="22"/>
+          <w:lang w:val="en-US"/>
+        </w:rPr>
+      </w:pPr>
+      <w:r>
+        <w:rPr>
+          <w:i/>
+          <w:iCs/>
+          <w:sz w:val="22"/>
+          <w:szCs w:val="22"/>
+          <w:lang w:val="en-US"/>
+        </w:rPr>
+        <w:t>You are also allowed to use code from the internet, just remember to comment in the code ex. a stackoverflow thread where the used code was from.</w:t>
+      </w:r>
+    </w:p>
+    <w:p>
+      <w:pPr>
+        <w:pStyle w:val="Leipteksti"/>
+        <w:rPr>
+          <w:i/>
+          <w:iCs/>
+          <w:sz w:val="22"/>
+          <w:szCs w:val="22"/>
+          <w:lang w:val="en-US"/>
+        </w:rPr>
+      </w:pPr>
+      <w:r>
+        <w:rPr>
+          <w:i/>
+          <w:iCs/>
+          <w:sz w:val="22"/>
+          <w:szCs w:val="22"/>
+          <w:lang w:val="en-US"/>
+        </w:rPr>
+        <w:t>Help from friends is welcome, but when you solve code problems by yourself you learn a lot more.</w:t>
+      </w:r>
+    </w:p>
+    <w:p>
+      <w:pPr>
+        <w:pStyle w:val="Leipteksti"/>
+        <w:rPr>
+          <w:i/>
+          <w:iCs/>
+          <w:sz w:val="22"/>
+          <w:szCs w:val="22"/>
+          <w:lang w:val="en-US"/>
+        </w:rPr>
+      </w:pPr>
+      <w:r>
+        <w:rPr>
+          <w:i/>
+          <w:iCs/>
+          <w:sz w:val="22"/>
+          <w:szCs w:val="22"/>
+          <w:lang w:val="en-US"/>
+        </w:rPr>
+        <w:t>Also in worklife it's a huge bonus to be able to solve problems independently.</w:t>
+      </w:r>
+    </w:p>
+    <w:p>
+      <w:pPr>
+        <w:pStyle w:val="Leipteksti"/>
+        <w:rPr>
+          <w:i/>
+          <w:iCs/>
+          <w:sz w:val="22"/>
+          <w:szCs w:val="22"/>
+          <w:lang w:val="en-US"/>
+        </w:rPr>
+      </w:pPr>
+      <w:r>
+        <w:rPr>
+          <w:i/>
+          <w:iCs/>
+          <w:sz w:val="22"/>
+          <w:szCs w:val="22"/>
+          <w:lang w:val="en-US"/>
+        </w:rPr>
+        <w:t>Still asking for help is recommended if you feel like you're unable to solve your current problem.</w:t>
+      </w:r>
+    </w:p>
+    <w:p>
+      <w:pPr>
+        <w:pStyle w:val="Leipteksti"/>
+        <w:rPr>
+          <w:i/>
+          <w:iCs/>
+          <w:sz w:val="22"/>
+          <w:szCs w:val="22"/>
+          <w:lang w:val="en-US"/>
+        </w:rPr>
+      </w:pPr>
+      <w:r>
+        <w:rPr>
+          <w:i/>
+          <w:iCs/>
+          <w:sz w:val="22"/>
+          <w:szCs w:val="22"/>
+          <w:lang w:val="en-US"/>
+        </w:rPr>
+        <w:t>Using tutorials as a source for learning</w:t>
+      </w:r>
+    </w:p>
+    <w:p>
+      <w:pPr>
+        <w:pStyle w:val="Leipteksti"/>
+        <w:rPr>
+          <w:i/>
+          <w:iCs/>
+          <w:sz w:val="22"/>
+          <w:szCs w:val="22"/>
+          <w:lang w:val="en-US"/>
+        </w:rPr>
+      </w:pPr>
+    </w:p>
+    <w:p>
+      <w:pPr>
+        <w:pStyle w:val="Leipteksti"/>
+        <w:rPr>
+          <w:i/>
+          <w:iCs/>
+          <w:sz w:val="22"/>
+          <w:szCs w:val="22"/>
+          <w:lang w:val="en-US"/>
+        </w:rPr>
+      </w:pPr>
+      <w:r>
+        <w:rPr>
+          <w:i/>
+          <w:iCs/>
+          <w:sz w:val="22"/>
+          <w:szCs w:val="22"/>
+          <w:lang w:val="en-US"/>
+        </w:rPr>
         <w:lastRenderedPageBreak/>
-        <w:t xml:space="preserve">1. Material from your exercise projects  </w:t>
-      </w:r>
-    </w:p>
-    <w:p>
-      <w:pPr>
-        <w:pStyle w:val="Leipteksti"/>
-        <w:rPr>
-          <w:i/>
-          <w:iCs/>
-          <w:sz w:val="22"/>
-          <w:szCs w:val="22"/>
-          <w:lang w:val="en-US"/>
-        </w:rPr>
-      </w:pPr>
-      <w:r>
-        <w:rPr>
-          <w:i/>
-          <w:iCs/>
-          <w:sz w:val="22"/>
-          <w:szCs w:val="22"/>
-          <w:lang w:val="en-US"/>
-        </w:rPr>
-        <w:t>2. Learning Diary</w:t>
-      </w:r>
-    </w:p>
-    <w:p>
-      <w:pPr>
-        <w:pStyle w:val="Leipteksti"/>
-        <w:rPr>
-          <w:i/>
-          <w:iCs/>
-          <w:sz w:val="22"/>
-          <w:szCs w:val="22"/>
-          <w:lang w:val="en-US"/>
-        </w:rPr>
-      </w:pPr>
-      <w:r>
-        <w:rPr>
-          <w:i/>
-          <w:iCs/>
-          <w:sz w:val="22"/>
-          <w:szCs w:val="22"/>
-          <w:lang w:val="en-US"/>
-        </w:rPr>
-        <w:t>3. Your Project</w:t>
-      </w:r>
-    </w:p>
-    <w:p>
-      <w:pPr>
-        <w:pStyle w:val="Leipteksti"/>
-        <w:rPr>
-          <w:i/>
-          <w:iCs/>
-          <w:sz w:val="22"/>
-          <w:szCs w:val="22"/>
-          <w:lang w:val="en-US"/>
-        </w:rPr>
-      </w:pPr>
-      <w:r>
-        <w:rPr>
-          <w:i/>
-          <w:iCs/>
-          <w:sz w:val="22"/>
-          <w:szCs w:val="22"/>
-          <w:lang w:val="en-US"/>
-        </w:rPr>
-        <w:t>4. ReadME how to run your project</w:t>
-      </w:r>
-    </w:p>
-    <w:p>
-      <w:pPr>
-        <w:pStyle w:val="Leipteksti"/>
-        <w:rPr>
-          <w:i/>
-          <w:iCs/>
-          <w:sz w:val="22"/>
-          <w:szCs w:val="22"/>
-          <w:lang w:val="en-US"/>
-        </w:rPr>
-      </w:pPr>
-      <w:r>
-        <w:rPr>
-          <w:i/>
-          <w:iCs/>
-          <w:sz w:val="22"/>
-          <w:szCs w:val="22"/>
-          <w:lang w:val="en-US"/>
-        </w:rPr>
-        <w:t>5. File including a link to a video of your project running</w:t>
-      </w:r>
-    </w:p>
-    <w:p>
-      <w:pPr>
-        <w:pStyle w:val="Leipteksti"/>
-        <w:rPr>
-          <w:i/>
-          <w:iCs/>
-          <w:sz w:val="22"/>
-          <w:szCs w:val="22"/>
-          <w:lang w:val="en-US"/>
-        </w:rPr>
-      </w:pPr>
-    </w:p>
-    <w:p>
-      <w:pPr>
-        <w:pStyle w:val="Leipteksti"/>
-        <w:rPr>
-          <w:i/>
-          <w:iCs/>
-          <w:sz w:val="22"/>
-          <w:szCs w:val="22"/>
-          <w:lang w:val="en-US"/>
-        </w:rPr>
-      </w:pPr>
-      <w:r>
-        <w:rPr>
-          <w:i/>
-          <w:iCs/>
-          <w:sz w:val="22"/>
-          <w:szCs w:val="22"/>
-          <w:lang w:val="en-US"/>
-        </w:rPr>
-        <w:t>It is optional to explain the project in the video or add sound. The video can be uploaded to YouTube and captured with OBS studio for example.</w:t>
-      </w:r>
-    </w:p>
-    <w:p>
-      <w:pPr>
-        <w:pStyle w:val="Leipteksti"/>
-        <w:rPr>
-          <w:i/>
-          <w:iCs/>
-          <w:sz w:val="22"/>
-          <w:szCs w:val="22"/>
-          <w:lang w:val="en-US"/>
-        </w:rPr>
-      </w:pPr>
-    </w:p>
-    <w:p>
-      <w:pPr>
-        <w:pStyle w:val="Leipteksti"/>
-        <w:rPr>
-          <w:i/>
-          <w:iCs/>
-          <w:sz w:val="22"/>
-          <w:szCs w:val="22"/>
-          <w:lang w:val="en-US"/>
-        </w:rPr>
-      </w:pPr>
-      <w:r>
-        <w:rPr>
-          <w:i/>
-          <w:iCs/>
-          <w:sz w:val="22"/>
-          <w:szCs w:val="22"/>
-          <w:lang w:val="en-US"/>
-        </w:rPr>
-        <w:t>Note that you are granted a permission to reuse any code given in the webcourse example project.</w:t>
-      </w:r>
-    </w:p>
-    <w:p>
-      <w:pPr>
-        <w:pStyle w:val="Leipteksti"/>
-        <w:rPr>
-          <w:i/>
-          <w:iCs/>
-          <w:sz w:val="22"/>
-          <w:szCs w:val="22"/>
-          <w:lang w:val="en-US"/>
-        </w:rPr>
-      </w:pPr>
-      <w:r>
-        <w:rPr>
-          <w:i/>
-          <w:iCs/>
-          <w:sz w:val="22"/>
-          <w:szCs w:val="22"/>
-          <w:lang w:val="en-US"/>
-        </w:rPr>
-        <w:t>You are also allowed to use code from the internet, just remember to comment in the code ex. a stackoverflow thread where the used code was from.</w:t>
-      </w:r>
-    </w:p>
-    <w:p>
-      <w:pPr>
-        <w:pStyle w:val="Leipteksti"/>
-        <w:rPr>
-          <w:i/>
-          <w:iCs/>
-          <w:sz w:val="22"/>
-          <w:szCs w:val="22"/>
-          <w:lang w:val="en-US"/>
-        </w:rPr>
-      </w:pPr>
-      <w:r>
-        <w:rPr>
-          <w:i/>
-          <w:iCs/>
-          <w:sz w:val="22"/>
-          <w:szCs w:val="22"/>
-          <w:lang w:val="en-US"/>
-        </w:rPr>
-        <w:t>Help from friends is welcome, but when you solve code problems by yourself you learn a lot more.</w:t>
-      </w:r>
-    </w:p>
-    <w:p>
-      <w:pPr>
-        <w:pStyle w:val="Leipteksti"/>
-        <w:rPr>
-          <w:i/>
-          <w:iCs/>
-          <w:sz w:val="22"/>
-          <w:szCs w:val="22"/>
-          <w:lang w:val="en-US"/>
-        </w:rPr>
-      </w:pPr>
-      <w:r>
-        <w:rPr>
-          <w:i/>
-          <w:iCs/>
-          <w:sz w:val="22"/>
-          <w:szCs w:val="22"/>
-          <w:lang w:val="en-US"/>
-        </w:rPr>
-        <w:t>Also in worklife it's a huge bonus to be able to solve problems independently.</w:t>
-      </w:r>
-    </w:p>
-    <w:p>
-      <w:pPr>
-        <w:pStyle w:val="Leipteksti"/>
-        <w:rPr>
-          <w:i/>
-          <w:iCs/>
-          <w:sz w:val="22"/>
-          <w:szCs w:val="22"/>
-          <w:lang w:val="en-US"/>
-        </w:rPr>
-      </w:pPr>
-      <w:r>
-        <w:rPr>
-          <w:i/>
-          <w:iCs/>
-          <w:sz w:val="22"/>
-          <w:szCs w:val="22"/>
-          <w:lang w:val="en-US"/>
-        </w:rPr>
-        <w:t>Still asking for help is recommended if you feel like you're unable to solve your current problem.</w:t>
-      </w:r>
-    </w:p>
-    <w:p>
-      <w:pPr>
-        <w:pStyle w:val="Leipteksti"/>
-        <w:rPr>
-          <w:i/>
-          <w:iCs/>
-          <w:sz w:val="22"/>
-          <w:szCs w:val="22"/>
-          <w:lang w:val="en-US"/>
-        </w:rPr>
-      </w:pPr>
-      <w:r>
-        <w:rPr>
-          <w:i/>
-          <w:iCs/>
-          <w:sz w:val="22"/>
-          <w:szCs w:val="22"/>
-          <w:lang w:val="en-US"/>
-        </w:rPr>
-        <w:t>Using tutorials as a source for learning</w:t>
-      </w:r>
-    </w:p>
-    <w:p>
-      <w:pPr>
-        <w:pStyle w:val="Leipteksti"/>
-        <w:rPr>
-          <w:i/>
-          <w:iCs/>
-          <w:sz w:val="22"/>
-          <w:szCs w:val="22"/>
-          <w:lang w:val="en-US"/>
-        </w:rPr>
-      </w:pPr>
-    </w:p>
-    <w:p>
-      <w:pPr>
-        <w:pStyle w:val="Leipteksti"/>
-        <w:rPr>
-          <w:i/>
-          <w:iCs/>
-          <w:sz w:val="22"/>
-          <w:szCs w:val="22"/>
-          <w:lang w:val="en-US"/>
-        </w:rPr>
-      </w:pPr>
-      <w:r>
-        <w:rPr>
-          <w:i/>
-          <w:iCs/>
-          <w:sz w:val="22"/>
-          <w:szCs w:val="22"/>
-          <w:lang w:val="en-US"/>
-        </w:rPr>
         <w:t>1. Tutorials are just one way to address the given problems. They are NOT the only single solution to handle the presented problem.</w:t>
       </w:r>
     </w:p>
@@ -2961,7 +3120,6 @@
           <w:szCs w:val="22"/>
           <w:lang w:val="en-US"/>
         </w:rPr>
-        <w:lastRenderedPageBreak/>
         <w:t>4. Try to avoid bad variable naming and generally "bubblegum solutions".</w:t>
       </w:r>
     </w:p>
@@ -5563,15 +5721,6 @@
 </file>
 
 <file path=customXml/item2.xml><?xml version="1.0" encoding="utf-8"?>
-<?mso-contentType ?>
-<FormTemplates xmlns="http://schemas.microsoft.com/sharepoint/v3/contenttype/forms">
-  <Display>DocumentLibraryForm</Display>
-  <Edit>DocumentLibraryForm</Edit>
-  <New>DocumentLibraryForm</New>
-</FormTemplates>
-</file>
-
-<file path=customXml/item3.xml><?xml version="1.0" encoding="utf-8"?>
 <ct:contentTypeSchema xmlns:ct="http://schemas.microsoft.com/office/2006/metadata/contentType" xmlns:ma="http://schemas.microsoft.com/office/2006/metadata/properties/metaAttributes" ct:_="" ma:_="" ma:contentTypeName="Asiakirja" ma:contentTypeID="0x01010017418C401CCB2042A3A99A19F43F356D" ma:contentTypeVersion="1" ma:contentTypeDescription="Luo uusi asiakirja." ma:contentTypeScope="" ma:versionID="f4b075d3ca74a5dbaed73e767a156aa0">
   <xsd:schema xmlns:xsd="http://www.w3.org/2001/XMLSchema" xmlns:p="http://schemas.microsoft.com/office/2006/metadata/properties" xmlns:ns1="http://schemas.microsoft.com/sharepoint/v3" targetNamespace="http://schemas.microsoft.com/office/2006/metadata/properties" ma:root="true" ma:fieldsID="4340a008e99365d80b71206bae222996" ns1:_="">
     <xsd:import namespace="http://schemas.microsoft.com/sharepoint/v3"/>
@@ -5637,6 +5786,15 @@
 </ct:contentTypeSchema>
 </file>
 
+<file path=customXml/item3.xml><?xml version="1.0" encoding="utf-8"?>
+<?mso-contentType ?>
+<FormTemplates xmlns="http://schemas.microsoft.com/sharepoint/v3/contenttype/forms">
+  <Display>DocumentLibraryForm</Display>
+  <Edit>DocumentLibraryForm</Edit>
+  <New>DocumentLibraryForm</New>
+</FormTemplates>
+</file>
+
 <file path=customXml/itemProps1.xml><?xml version="1.0" encoding="utf-8"?>
 <ds:datastoreItem xmlns:ds="http://schemas.openxmlformats.org/officeDocument/2006/customXml" ds:itemID="{FA8F0064-303C-446D-896E-46EEB9A79DC3}">
   <ds:schemaRefs>
@@ -5648,14 +5806,6 @@
 </file>
 
 <file path=customXml/itemProps2.xml><?xml version="1.0" encoding="utf-8"?>
-<ds:datastoreItem xmlns:ds="http://schemas.openxmlformats.org/officeDocument/2006/customXml" ds:itemID="{13FBD2FA-5696-460D-A278-9A302A0F72AE}">
-  <ds:schemaRefs>
-    <ds:schemaRef ds:uri="http://schemas.microsoft.com/sharepoint/v3/contenttype/forms"/>
-  </ds:schemaRefs>
-</ds:datastoreItem>
-</file>
-
-<file path=customXml/itemProps3.xml><?xml version="1.0" encoding="utf-8"?>
 <ds:datastoreItem xmlns:ds="http://schemas.openxmlformats.org/officeDocument/2006/customXml" ds:itemID="{B9A87442-5A7B-46FD-BD28-170CE9B7256F}">
   <ds:schemaRefs>
     <ds:schemaRef ds:uri="http://schemas.microsoft.com/office/2006/metadata/contentType"/>
@@ -5670,4 +5820,12 @@
     <ds:schemaRef ds:uri="http://schemas.microsoft.com/office/internal/2005/internalDocumentation"/>
   </ds:schemaRefs>
 </ds:datastoreItem>
+</file>
+
+<file path=customXml/itemProps3.xml><?xml version="1.0" encoding="utf-8"?>
+<ds:datastoreItem xmlns:ds="http://schemas.openxmlformats.org/officeDocument/2006/customXml" ds:itemID="{13FBD2FA-5696-460D-A278-9A302A0F72AE}">
+  <ds:schemaRefs>
+    <ds:schemaRef ds:uri="http://schemas.microsoft.com/sharepoint/v3/contenttype/forms"/>
+  </ds:schemaRefs>
+</ds:datastoreItem>
 </file>
</xml_diff>